<commit_message>
creacion de reportes y correccion de bugs
</commit_message>
<xml_diff>
--- a/appcontratos/plantilla_contrato.docx
+++ b/appcontratos/plantilla_contrato.docx
@@ -928,7 +928,25 @@
                 <w:sz w:val="20"/>
                 <w:szCs w:val="20"/>
               </w:rPr>
-              <w:t>A CUENTA POR &lt;TIPO_ABONO&gt;</w:t>
+              <w:t>A CUENTA</w:t>
+            </w:r>
+            <w:r>
+              <w:rPr>
+                <w:b/>
+                <w:color w:val="913797"/>
+                <w:sz w:val="20"/>
+                <w:szCs w:val="20"/>
+              </w:rPr>
+              <w:t xml:space="preserve"> </w:t>
+            </w:r>
+            <w:r>
+              <w:rPr>
+                <w:b/>
+                <w:color w:val="913797"/>
+                <w:sz w:val="20"/>
+                <w:szCs w:val="20"/>
+              </w:rPr>
+              <w:t>&lt;TIPO_ABONO&gt;</w:t>
             </w:r>
           </w:p>
         </w:tc>

</xml_diff>